<commit_message>
Software Architecutre initial commit
</commit_message>
<xml_diff>
--- a/docs/canvasResources/03-Software-Architecutre.docx
+++ b/docs/canvasResources/03-Software-Architecutre.docx
@@ -8,19 +8,7 @@
         <w:jc w:val="right"/>
       </w:pPr>
       <w:r>
-        <w:fldChar w:fldCharType="begin"/>
-      </w:r>
-      <w:r>
-        <w:instrText xml:space="preserve"> SUBJECT  \* MERGEFORMAT </w:instrText>
-      </w:r>
-      <w:r>
-        <w:fldChar w:fldCharType="separate"/>
-      </w:r>
-      <w:r>
-        <w:t>&lt;Project Name&gt;</w:t>
-      </w:r>
-      <w:r>
-        <w:fldChar w:fldCharType="end"/>
+        <w:t>Boolean Logic Simulator in C++</w:t>
       </w:r>
     </w:p>
     <w:p>
@@ -52,65 +40,19 @@
         <w:rPr>
           <w:sz w:val="28"/>
         </w:rPr>
-        <w:t>Version &lt;1.0&gt;</w:t>
+        <w:t xml:space="preserve">Version </w:t>
+      </w:r>
+      <w:r>
+        <w:rPr>
+          <w:sz w:val="28"/>
+        </w:rPr>
+        <w:t>1.0</w:t>
       </w:r>
     </w:p>
     <w:p>
       <w:pPr>
         <w:pStyle w:val="InfoBlue"/>
       </w:pPr>
-    </w:p>
-    <w:p>
-      <w:pPr>
-        <w:pStyle w:val="InfoBlue"/>
-      </w:pPr>
-    </w:p>
-    <w:p>
-      <w:pPr>
-        <w:pStyle w:val="InfoBlue"/>
-      </w:pPr>
-      <w:r>
-        <w:t>[Note: The following template is provided for use with the Unified Process for EDUcation. Text enclosed in square brackets and displayed in blue italics (style=InfoBlue) is included to provide guidance to the author and should be deleted before publishing the document. A paragraph entered following this style will automatically be set to normal (style=Body Text).]</w:t>
-      </w:r>
-    </w:p>
-    <w:p>
-      <w:pPr>
-        <w:pStyle w:val="InfoBlue"/>
-        <w:rPr>
-          <w:highlight w:val="yellow"/>
-        </w:rPr>
-      </w:pPr>
-      <w:r>
-        <w:t xml:space="preserve">[To customize automatic fields in Microsoft Word (which display a gray background when selected), select File&gt;Properties and replace the Title, Subject and Company fields with the appropriate information for this document. After closing the dialog, automatic fields may be updated throughout the document by selecting Edit&gt;Select All (or Ctrl-A) and pressing F9, or simply click on the field and press F9.  This must be done separately for Headers and Footers.  Alt-F9 will toggle between displaying the field names and the field contents.  See Word help for more information on working with fields.] </w:t>
-      </w:r>
-      <w:r>
-        <w:t xml:space="preserve"> </w:t>
-      </w:r>
-      <w:r>
-        <w:rPr>
-          <w:highlight w:val="yellow"/>
-        </w:rPr>
-        <w:t xml:space="preserve">Marked (shaded) areas: </w:t>
-      </w:r>
-      <w:proofErr w:type="gramStart"/>
-      <w:r>
-        <w:rPr>
-          <w:highlight w:val="yellow"/>
-        </w:rPr>
-        <w:t>items</w:t>
-      </w:r>
-      <w:proofErr w:type="gramEnd"/>
-    </w:p>
-    <w:p>
-      <w:pPr>
-        <w:pStyle w:val="InfoBlue"/>
-      </w:pPr>
-      <w:r>
-        <w:rPr>
-          <w:highlight w:val="yellow"/>
-        </w:rPr>
-        <w:t>that are OK to leave out.</w:t>
-      </w:r>
     </w:p>
     <w:p>
       <w:pPr>
@@ -162,12 +104,6 @@
         <w:gridCol w:w="2304"/>
       </w:tblGrid>
       <w:tr>
-        <w:tblPrEx>
-          <w:tblCellMar>
-            <w:top w:w="0" w:type="dxa"/>
-            <w:bottom w:w="0" w:type="dxa"/>
-          </w:tblCellMar>
-        </w:tblPrEx>
         <w:tc>
           <w:tcPr>
             <w:tcW w:w="2304" w:type="dxa"/>
@@ -250,12 +186,6 @@
         </w:tc>
       </w:tr>
       <w:tr>
-        <w:tblPrEx>
-          <w:tblCellMar>
-            <w:top w:w="0" w:type="dxa"/>
-            <w:bottom w:w="0" w:type="dxa"/>
-          </w:tblCellMar>
-        </w:tblPrEx>
         <w:tc>
           <w:tcPr>
             <w:tcW w:w="2304" w:type="dxa"/>
@@ -265,7 +195,19 @@
               <w:pStyle w:val="Tabletext"/>
             </w:pPr>
             <w:r>
-              <w:t>&lt;dd/mmm/yy&gt;</w:t>
+              <w:t>04</w:t>
+            </w:r>
+            <w:r>
+              <w:t>/</w:t>
+            </w:r>
+            <w:r>
+              <w:t>08</w:t>
+            </w:r>
+            <w:r>
+              <w:t>/</w:t>
+            </w:r>
+            <w:r>
+              <w:t>2024</w:t>
             </w:r>
           </w:p>
         </w:tc>
@@ -278,7 +220,7 @@
               <w:pStyle w:val="Tabletext"/>
             </w:pPr>
             <w:r>
-              <w:t>&lt;x.x&gt;</w:t>
+              <w:t>1.0</w:t>
             </w:r>
           </w:p>
         </w:tc>
@@ -291,7 +233,10 @@
               <w:pStyle w:val="Tabletext"/>
             </w:pPr>
             <w:r>
-              <w:t>&lt;details&gt;</w:t>
+              <w:t xml:space="preserve">Initial </w:t>
+            </w:r>
+            <w:r>
+              <w:t>Template Filled Out</w:t>
             </w:r>
           </w:p>
         </w:tc>
@@ -304,18 +249,12 @@
               <w:pStyle w:val="Tabletext"/>
             </w:pPr>
             <w:r>
-              <w:t>&lt;name&gt;</w:t>
+              <w:t>Kemar Wilson</w:t>
             </w:r>
           </w:p>
         </w:tc>
       </w:tr>
       <w:tr>
-        <w:tblPrEx>
-          <w:tblCellMar>
-            <w:top w:w="0" w:type="dxa"/>
-            <w:bottom w:w="0" w:type="dxa"/>
-          </w:tblCellMar>
-        </w:tblPrEx>
         <w:tc>
           <w:tcPr>
             <w:tcW w:w="2304" w:type="dxa"/>
@@ -358,12 +297,6 @@
         </w:tc>
       </w:tr>
       <w:tr>
-        <w:tblPrEx>
-          <w:tblCellMar>
-            <w:top w:w="0" w:type="dxa"/>
-            <w:bottom w:w="0" w:type="dxa"/>
-          </w:tblCellMar>
-        </w:tblPrEx>
         <w:tc>
           <w:tcPr>
             <w:tcW w:w="2304" w:type="dxa"/>
@@ -406,12 +339,6 @@
         </w:tc>
       </w:tr>
       <w:tr>
-        <w:tblPrEx>
-          <w:tblCellMar>
-            <w:top w:w="0" w:type="dxa"/>
-            <w:bottom w:w="0" w:type="dxa"/>
-          </w:tblCellMar>
-        </w:tblPrEx>
         <w:tc>
           <w:tcPr>
             <w:tcW w:w="2304" w:type="dxa"/>
@@ -1245,37 +1172,10 @@
     </w:p>
     <w:p>
       <w:pPr>
-        <w:pStyle w:val="InfoBlue"/>
-      </w:pPr>
-      <w:r>
-        <w:t xml:space="preserve">[The introduction of the </w:t>
-      </w:r>
-      <w:r>
-        <w:rPr>
-          <w:rStyle w:val="Strong"/>
-        </w:rPr>
-        <w:t>Software Architecture Document</w:t>
-      </w:r>
-      <w:r>
-        <w:t xml:space="preserve"> provides an overview of the entire </w:t>
-      </w:r>
-      <w:r>
-        <w:rPr>
-          <w:rStyle w:val="Strong"/>
-        </w:rPr>
-        <w:t>Software Architecture Document</w:t>
-      </w:r>
-      <w:r>
-        <w:t xml:space="preserve">. It includes the purpose, scope, definitions, acronyms, abbreviations, references, and overview of the </w:t>
-      </w:r>
-      <w:r>
-        <w:rPr>
-          <w:rStyle w:val="Strong"/>
-        </w:rPr>
-        <w:t>Software Architecture Document</w:t>
-      </w:r>
-      <w:r>
-        <w:t>.]</w:t>
+        <w:ind w:left="720"/>
+      </w:pPr>
+      <w:r>
+        <w:t>The Boolean Logic Calculator project aims to develop a C++ software application that enables users to perform logical operations based on Boolean algebra. This Software Architecture Document provides a comprehensive overview of the architectural design and structure of the Boolean Logic Calculator software. The document outlines the purpose, scope, definitions, acronyms, and abbreviations used throughout the software development process. By detailing the architecture and design principles, this document serves as a reference guide for developers, stakeholders, and users involved in the creation and utilization of the Boolean Logic Calculator software.</w:t>
       </w:r>
     </w:p>
     <w:p>
@@ -1296,15 +1196,7 @@
       </w:pPr>
       <w:bookmarkStart w:id="4" w:name="_Toc456598588"/>
       <w:r>
-        <w:t xml:space="preserve">[This document provides a comprehensive architectural overview of the system, using </w:t>
-      </w:r>
-      <w:proofErr w:type="gramStart"/>
-      <w:r>
-        <w:t>a number of</w:t>
-      </w:r>
-      <w:proofErr w:type="gramEnd"/>
-      <w:r>
-        <w:t xml:space="preserve"> different architectural views to depict different aspects of the system. It is intended to capture and convey the significant architectural decisions which have been made on the system.]</w:t>
+        <w:t>[This document provides a comprehensive architectural overview of the system, using a number of different architectural views to depict different aspects of the system. It is intended to capture and convey the significant architectural decisions which have been made on the system.]</w:t>
       </w:r>
     </w:p>
     <w:p>
@@ -1489,23 +1381,7 @@
         <w:pStyle w:val="InfoBlue"/>
       </w:pPr>
       <w:r>
-        <w:t xml:space="preserve">[This section describes the software requirements and objectives that have some significant impact on the </w:t>
-      </w:r>
-      <w:proofErr w:type="gramStart"/>
-      <w:r>
-        <w:t>architecture;</w:t>
-      </w:r>
-      <w:proofErr w:type="gramEnd"/>
-      <w:r>
-        <w:t xml:space="preserve"> for example, safety, security, privacy, use of an off-the-shelf product, portability, distribution, and reuse. It also captures the special constraints that may </w:t>
-      </w:r>
-      <w:proofErr w:type="gramStart"/>
-      <w:r>
-        <w:t>apply:</w:t>
-      </w:r>
-      <w:proofErr w:type="gramEnd"/>
-      <w:r>
-        <w:t xml:space="preserve"> design and implementation strategy, development tools, team structure, schedule, legacy code, and so on.]</w:t>
+        <w:t>[This section describes the software requirements and objectives that have some significant impact on the architecture; for example, safety, security, privacy, use of an off-the-shelf product, portability, distribution, and reuse. It also captures the special constraints that may apply: design and implementation strategy, development tools, team structure, schedule, legacy code, and so on.]</w:t>
       </w:r>
     </w:p>
     <w:p>
@@ -1520,6 +1396,7 @@
         <w:rPr>
           <w:highlight w:val="yellow"/>
         </w:rPr>
+        <w:lastRenderedPageBreak/>
         <w:t>Use-Case View</w:t>
       </w:r>
       <w:bookmarkEnd w:id="14"/>
@@ -1538,31 +1415,153 @@
         <w:rPr>
           <w:highlight w:val="yellow"/>
         </w:rPr>
-        <w:t xml:space="preserve">[This section lists use cases or scenarios from the use-case model if they represent some significant, central functionality of the final system, or if they have a large architectural coverage—they exercise many </w:t>
-      </w:r>
-      <w:r>
+        <w:t>[This section lists use cases or scenarios from the use-case model if they represent some significant, central functionality of the final system, or if they have a large architectural coverage—they exercise many architectural elements or if they stress or illustrate a specific, delicate point of the architecture.]</w:t>
+      </w:r>
+    </w:p>
+    <w:p>
+      <w:pPr>
+        <w:pStyle w:val="Heading2"/>
         <w:rPr>
           <w:highlight w:val="yellow"/>
         </w:rPr>
-        <w:lastRenderedPageBreak/>
-        <w:t>architectural elements or if they stress or illustrate a specific, delicate point of the architecture.]</w:t>
+      </w:pPr>
+      <w:bookmarkStart w:id="15" w:name="_Toc6187936"/>
+      <w:r>
+        <w:rPr>
+          <w:highlight w:val="yellow"/>
+        </w:rPr>
+        <w:t>Use-Case Realizations</w:t>
+      </w:r>
+      <w:bookmarkEnd w:id="15"/>
+    </w:p>
+    <w:p>
+      <w:pPr>
+        <w:pStyle w:val="InfoBlue"/>
+      </w:pPr>
+      <w:r>
+        <w:rPr>
+          <w:highlight w:val="yellow"/>
+        </w:rPr>
+        <w:t>[This section illustrates how the software actually works by giving a few selected use-case (or scenario) realizations, and explains how the various design model elements contribute to their functionality. If a Use-Case Realization Document is available, refer to it in this section.]</w:t>
+      </w:r>
+    </w:p>
+    <w:p/>
+    <w:p>
+      <w:pPr>
+        <w:pStyle w:val="Heading1"/>
+      </w:pPr>
+      <w:bookmarkStart w:id="16" w:name="_Toc6187937"/>
+      <w:r>
+        <w:t>Logical View</w:t>
+      </w:r>
+      <w:bookmarkEnd w:id="16"/>
+      <w:r>
+        <w:t xml:space="preserve"> </w:t>
+      </w:r>
+    </w:p>
+    <w:p>
+      <w:pPr>
+        <w:pStyle w:val="InfoBlue"/>
+      </w:pPr>
+      <w:r>
+        <w:t>[This section describes the architecturally significant parts of the design model, such as its decomposition into subsystems and packages. And for each significant package, its decomposition into classes and class utilities. You should introduce architecturally significant classes and describe their responsibilities, as well as a few very important relationships, operations, and attributes.]</w:t>
       </w:r>
     </w:p>
     <w:p>
       <w:pPr>
         <w:pStyle w:val="Heading2"/>
+      </w:pPr>
+      <w:bookmarkStart w:id="17" w:name="_Toc6187938"/>
+      <w:r>
+        <w:t>Overview</w:t>
+      </w:r>
+      <w:bookmarkEnd w:id="17"/>
+    </w:p>
+    <w:p>
+      <w:pPr>
+        <w:pStyle w:val="InfoBlue"/>
+      </w:pPr>
+      <w:r>
+        <w:t>[This subsection describes the overall decomposition of the design model in terms of its package hierarchy and layers.]</w:t>
+      </w:r>
+    </w:p>
+    <w:p>
+      <w:pPr>
+        <w:pStyle w:val="Heading2"/>
+      </w:pPr>
+      <w:bookmarkStart w:id="18" w:name="_Toc6187939"/>
+      <w:r>
+        <w:t>Architecturally Significant Design</w:t>
+      </w:r>
+      <w:r>
+        <w:t xml:space="preserve"> Modules or</w:t>
+      </w:r>
+      <w:r>
+        <w:t xml:space="preserve"> Packages</w:t>
+      </w:r>
+      <w:bookmarkEnd w:id="18"/>
+    </w:p>
+    <w:p>
+      <w:pPr>
+        <w:pStyle w:val="InfoBlue"/>
+      </w:pPr>
+      <w:r>
+        <w:t xml:space="preserve">[For each significant package, include a subsection with its name, its brief description, and a diagram with all significant classes and packages contained within the package. </w:t>
+      </w:r>
+    </w:p>
+    <w:p>
+      <w:pPr>
+        <w:pStyle w:val="InfoBlue"/>
+      </w:pPr>
+      <w:r>
+        <w:t>For each significant class in the package, include its name, brief description, and, optionally, a description of some of its major responsibilities, operations, and attributes.]</w:t>
+      </w:r>
+    </w:p>
+    <w:p>
+      <w:pPr>
+        <w:pStyle w:val="Heading1"/>
+      </w:pPr>
+      <w:bookmarkStart w:id="19" w:name="_Toc6187940"/>
+      <w:r>
+        <w:t>Interface Description</w:t>
+      </w:r>
+      <w:bookmarkEnd w:id="19"/>
+    </w:p>
+    <w:p>
+      <w:pPr>
+        <w:pStyle w:val="InfoBlue"/>
+      </w:pPr>
+      <w:r>
+        <w:t xml:space="preserve">[A description of the major entity interfaces, including screen formats, valid inputs, and resulting </w:t>
+      </w:r>
+      <w:r>
+        <w:t xml:space="preserve">outputs. </w:t>
+      </w:r>
+      <w:r>
+        <w:t>If a User-Interface Prototype Document is available, refer to it in this section]</w:t>
+      </w:r>
+    </w:p>
+    <w:p>
+      <w:pPr>
+        <w:pStyle w:val="Heading1"/>
         <w:rPr>
           <w:highlight w:val="yellow"/>
         </w:rPr>
       </w:pPr>
-      <w:bookmarkStart w:id="15" w:name="_Toc6187936"/>
+      <w:bookmarkStart w:id="20" w:name="_Toc6187941"/>
       <w:r>
         <w:rPr>
           <w:highlight w:val="yellow"/>
         </w:rPr>
-        <w:t>Use-Case Realizations</w:t>
-      </w:r>
-      <w:bookmarkEnd w:id="15"/>
+        <w:t>Size and Performance</w:t>
+      </w:r>
+      <w:bookmarkEnd w:id="20"/>
+      <w:r>
+        <w:rPr>
+          <w:highlight w:val="yellow"/>
+        </w:rPr>
+        <w:t xml:space="preserve"> </w:t>
+      </w:r>
     </w:p>
     <w:p>
       <w:pPr>
@@ -1572,33 +1571,18 @@
         <w:rPr>
           <w:highlight w:val="yellow"/>
         </w:rPr>
-        <w:t xml:space="preserve">[This section illustrates how the software actually works by giving a few selected use-case (or scenario) </w:t>
-      </w:r>
-      <w:proofErr w:type="gramStart"/>
-      <w:r>
-        <w:rPr>
-          <w:highlight w:val="yellow"/>
-        </w:rPr>
-        <w:t>realizations, and</w:t>
-      </w:r>
-      <w:proofErr w:type="gramEnd"/>
-      <w:r>
-        <w:rPr>
-          <w:highlight w:val="yellow"/>
-        </w:rPr>
-        <w:t xml:space="preserve"> explains how the various design model elements contribute to their functionality. If a Use-Case Realization Document is available, refer to it in this section.]</w:t>
-      </w:r>
-    </w:p>
-    <w:p/>
+        <w:t>[A description of the major dimensioning characteristics of the software that impact the architecture, as well as the target performance constraints.]</w:t>
+      </w:r>
+    </w:p>
     <w:p>
       <w:pPr>
         <w:pStyle w:val="Heading1"/>
       </w:pPr>
-      <w:bookmarkStart w:id="16" w:name="_Toc6187937"/>
-      <w:r>
-        <w:t>Logical View</w:t>
-      </w:r>
-      <w:bookmarkEnd w:id="16"/>
+      <w:bookmarkStart w:id="21" w:name="_Toc6187942"/>
+      <w:r>
+        <w:t>Quality</w:t>
+      </w:r>
+      <w:bookmarkEnd w:id="21"/>
       <w:r>
         <w:t xml:space="preserve"> </w:t>
       </w:r>
@@ -1608,150 +1592,15 @@
         <w:pStyle w:val="InfoBlue"/>
       </w:pPr>
       <w:r>
-        <w:t>[This section describes the architecturally significant parts of the design model, such as its decomposition into subsystems and packages. And for each significant package, its decomposition into classes and class utilities. You should introduce architecturally significant classes and describe their responsibilities, as well as a few very important relationships, operations, and attributes.]</w:t>
-      </w:r>
-    </w:p>
-    <w:p>
-      <w:pPr>
-        <w:pStyle w:val="Heading2"/>
-      </w:pPr>
-      <w:bookmarkStart w:id="17" w:name="_Toc6187938"/>
-      <w:r>
-        <w:t>Overview</w:t>
-      </w:r>
-      <w:bookmarkEnd w:id="17"/>
-    </w:p>
-    <w:p>
-      <w:pPr>
-        <w:pStyle w:val="InfoBlue"/>
-      </w:pPr>
-      <w:r>
-        <w:t>[This subsection describes the overall decomposition of the design model in terms of its package hierarchy and layers.]</w:t>
-      </w:r>
-    </w:p>
-    <w:p>
-      <w:pPr>
-        <w:pStyle w:val="Heading2"/>
-      </w:pPr>
-      <w:bookmarkStart w:id="18" w:name="_Toc6187939"/>
-      <w:r>
-        <w:t>Architecturally Significant Design</w:t>
-      </w:r>
-      <w:r>
-        <w:t xml:space="preserve"> Modules or</w:t>
-      </w:r>
-      <w:r>
-        <w:t xml:space="preserve"> Packages</w:t>
-      </w:r>
-      <w:bookmarkEnd w:id="18"/>
-    </w:p>
-    <w:p>
-      <w:pPr>
-        <w:pStyle w:val="InfoBlue"/>
-      </w:pPr>
-      <w:r>
-        <w:t xml:space="preserve">[For each significant package, include a subsection with its name, its brief description, and a diagram with all significant classes and packages contained within the package. </w:t>
-      </w:r>
-    </w:p>
-    <w:p>
-      <w:pPr>
-        <w:pStyle w:val="InfoBlue"/>
-      </w:pPr>
-      <w:r>
-        <w:t>For each significant class in the package, include its name, brief description, and, optionally, a description of some of its major responsibilities, operations, and attributes.]</w:t>
-      </w:r>
-    </w:p>
-    <w:p>
-      <w:pPr>
-        <w:pStyle w:val="Heading1"/>
-      </w:pPr>
-      <w:bookmarkStart w:id="19" w:name="_Toc6187940"/>
-      <w:r>
-        <w:t>Interface Description</w:t>
-      </w:r>
-      <w:bookmarkEnd w:id="19"/>
-    </w:p>
-    <w:p>
-      <w:pPr>
-        <w:pStyle w:val="InfoBlue"/>
-      </w:pPr>
-      <w:r>
-        <w:t xml:space="preserve">[A description of the major entity interfaces, including screen formats, valid inputs, and resulting </w:t>
-      </w:r>
-      <w:r>
-        <w:t xml:space="preserve">outputs. </w:t>
-      </w:r>
-      <w:r>
-        <w:t>If a User-Interface Prototype Document is available, refer to it in this section]</w:t>
-      </w:r>
-    </w:p>
-    <w:p>
-      <w:pPr>
-        <w:pStyle w:val="Heading1"/>
-        <w:rPr>
-          <w:highlight w:val="yellow"/>
-        </w:rPr>
-      </w:pPr>
-      <w:bookmarkStart w:id="20" w:name="_Toc6187941"/>
-      <w:r>
-        <w:rPr>
-          <w:highlight w:val="yellow"/>
-        </w:rPr>
-        <w:t>Size and Performance</w:t>
-      </w:r>
-      <w:bookmarkEnd w:id="20"/>
-      <w:r>
-        <w:rPr>
-          <w:highlight w:val="yellow"/>
-        </w:rPr>
-        <w:t xml:space="preserve"> </w:t>
-      </w:r>
-    </w:p>
-    <w:p>
-      <w:pPr>
-        <w:pStyle w:val="InfoBlue"/>
-      </w:pPr>
-      <w:r>
-        <w:rPr>
-          <w:highlight w:val="yellow"/>
-        </w:rPr>
-        <w:t>[A description of the major dimensioning characteristics of the software that impact the architecture, as well as the target performance constraints.]</w:t>
-      </w:r>
-    </w:p>
-    <w:p>
-      <w:pPr>
-        <w:pStyle w:val="Heading1"/>
-      </w:pPr>
-      <w:bookmarkStart w:id="21" w:name="_Toc6187942"/>
-      <w:r>
-        <w:t>Quality</w:t>
-      </w:r>
-      <w:bookmarkEnd w:id="21"/>
-      <w:r>
-        <w:t xml:space="preserve"> </w:t>
-      </w:r>
-    </w:p>
-    <w:p>
-      <w:pPr>
-        <w:pStyle w:val="InfoBlue"/>
-      </w:pPr>
-      <w:r>
-        <w:t xml:space="preserve">[A description of how the software architecture contributes to all capabilities (other than functionality) of the system: extensibility, reliability, portability, and so on. If these characteristics have special significance, such as safety, </w:t>
-      </w:r>
-      <w:proofErr w:type="gramStart"/>
-      <w:r>
-        <w:t>security</w:t>
-      </w:r>
-      <w:proofErr w:type="gramEnd"/>
-      <w:r>
-        <w:t xml:space="preserve"> or privacy implications, they must be clearly delineated.]</w:t>
+        <w:t>[A description of how the software architecture contributes to all capabilities (other than functionality) of the system: extensibility, reliability, portability, and so on. If these characteristics have special significance, such as safety, security or privacy implications, they must be clearly delineated.]</w:t>
       </w:r>
     </w:p>
     <w:sectPr>
       <w:headerReference w:type="default" r:id="rId9"/>
-      <w:footerReference w:type="default" r:id="rId10"/>
-      <w:headerReference w:type="first" r:id="rId11"/>
-      <w:footerReference w:type="first" r:id="rId12"/>
+      <w:footerReference w:type="even" r:id="rId10"/>
+      <w:footerReference w:type="default" r:id="rId11"/>
+      <w:headerReference w:type="first" r:id="rId12"/>
+      <w:footerReference w:type="first" r:id="rId13"/>
       <w:pgSz w:w="12240" w:h="15840" w:code="1"/>
       <w:pgMar w:top="1440" w:right="1440" w:bottom="1440" w:left="1440" w:header="720" w:footer="720" w:gutter="0"/>
       <w:cols w:space="720"/>
@@ -1824,6 +1673,16 @@
 </file>
 
 <file path=word/footer2.xml><?xml version="1.0" encoding="utf-8"?>
+<w:ftr xmlns:wpc="http://schemas.microsoft.com/office/word/2010/wordprocessingCanvas" xmlns:cx="http://schemas.microsoft.com/office/drawing/2014/chartex" xmlns:cx1="http://schemas.microsoft.com/office/drawing/2015/9/8/chartex" xmlns:cx2="http://schemas.microsoft.com/office/drawing/2015/10/21/chartex" xmlns:cx3="http://schemas.microsoft.com/office/drawing/2016/5/9/chartex" xmlns:cx4="http://schemas.microsoft.com/office/drawing/2016/5/10/chartex" xmlns:cx5="http://schemas.microsoft.com/office/drawing/2016/5/11/chartex" xmlns:cx6="http://schemas.microsoft.com/office/drawing/2016/5/12/chartex" xmlns:cx7="http://schemas.microsoft.com/office/drawing/2016/5/13/chartex" xmlns:cx8="http://schemas.microsoft.com/office/drawing/2016/5/14/chartex" xmlns:mc="http://schemas.openxmlformats.org/markup-compatibility/2006" xmlns:aink="http://schemas.microsoft.com/office/drawing/2016/ink" xmlns:am3d="http://schemas.microsoft.com/office/drawing/2017/model3d" xmlns:o="urn:schemas-microsoft-com:office:office" xmlns:oel="http://schemas.microsoft.com/office/2019/extlst" xmlns:r="http://schemas.openxmlformats.org/officeDocument/2006/relationships" xmlns:m="http://schemas.openxmlformats.org/officeDocument/2006/math" xmlns:v="urn:schemas-microsoft-com:vml" xmlns:wp14="http://schemas.microsoft.com/office/word/2010/wordprocessingDrawing" xmlns:wp="http://schemas.openxmlformats.org/drawingml/2006/wordprocessingDrawing" xmlns:w10="urn:schemas-microsoft-com:office:word" xmlns:w="http://schemas.openxmlformats.org/wordprocessingml/2006/main" xmlns:w14="http://schemas.microsoft.com/office/word/2010/wordml" xmlns:w15="http://schemas.microsoft.com/office/word/2012/wordml" xmlns:w16cex="http://schemas.microsoft.com/office/word/2018/wordml/cex" xmlns:w16cid="http://schemas.microsoft.com/office/word/2016/wordml/cid" xmlns:w16="http://schemas.microsoft.com/office/word/2018/wordml" xmlns:w16sdtdh="http://schemas.microsoft.com/office/word/2020/wordml/sdtdatahash" xmlns:w16se="http://schemas.microsoft.com/office/word/2015/wordml/symex" xmlns:wpg="http://schemas.microsoft.com/office/word/2010/wordprocessingGroup" xmlns:wpi="http://schemas.microsoft.com/office/word/2010/wordprocessingInk" xmlns:wne="http://schemas.microsoft.com/office/word/2006/wordml" xmlns:wps="http://schemas.microsoft.com/office/word/2010/wordprocessingShape" mc:Ignorable="w14 w15 w16se w16cid w16 w16cex w16sdtdh wp14">
+  <w:p>
+    <w:pPr>
+      <w:pStyle w:val="Footer"/>
+    </w:pPr>
+  </w:p>
+</w:ftr>
+</file>
+
+<file path=word/footer3.xml><?xml version="1.0" encoding="utf-8"?>
 <w:ftr xmlns:wpc="http://schemas.microsoft.com/office/word/2010/wordprocessingCanvas" xmlns:cx="http://schemas.microsoft.com/office/drawing/2014/chartex" xmlns:cx1="http://schemas.microsoft.com/office/drawing/2015/9/8/chartex" xmlns:cx2="http://schemas.microsoft.com/office/drawing/2015/10/21/chartex" xmlns:cx3="http://schemas.microsoft.com/office/drawing/2016/5/9/chartex" xmlns:cx4="http://schemas.microsoft.com/office/drawing/2016/5/10/chartex" xmlns:cx5="http://schemas.microsoft.com/office/drawing/2016/5/11/chartex" xmlns:cx6="http://schemas.microsoft.com/office/drawing/2016/5/12/chartex" xmlns:cx7="http://schemas.microsoft.com/office/drawing/2016/5/13/chartex" xmlns:cx8="http://schemas.microsoft.com/office/drawing/2016/5/14/chartex" xmlns:mc="http://schemas.openxmlformats.org/markup-compatibility/2006" xmlns:aink="http://schemas.microsoft.com/office/drawing/2016/ink" xmlns:am3d="http://schemas.microsoft.com/office/drawing/2017/model3d" xmlns:o="urn:schemas-microsoft-com:office:office" xmlns:oel="http://schemas.microsoft.com/office/2019/extlst" xmlns:r="http://schemas.openxmlformats.org/officeDocument/2006/relationships" xmlns:m="http://schemas.openxmlformats.org/officeDocument/2006/math" xmlns:v="urn:schemas-microsoft-com:vml" xmlns:wp14="http://schemas.microsoft.com/office/word/2010/wordprocessingDrawing" xmlns:wp="http://schemas.openxmlformats.org/drawingml/2006/wordprocessingDrawing" xmlns:w10="urn:schemas-microsoft-com:office:word" xmlns:w="http://schemas.openxmlformats.org/wordprocessingml/2006/main" xmlns:w14="http://schemas.microsoft.com/office/word/2010/wordml" xmlns:w15="http://schemas.microsoft.com/office/word/2012/wordml" xmlns:w16cex="http://schemas.microsoft.com/office/word/2018/wordml/cex" xmlns:w16cid="http://schemas.microsoft.com/office/word/2016/wordml/cid" xmlns:w16="http://schemas.microsoft.com/office/word/2018/wordml" xmlns:w16sdtdh="http://schemas.microsoft.com/office/word/2020/wordml/sdtdatahash" xmlns:w16se="http://schemas.microsoft.com/office/word/2015/wordml/symex" xmlns:wpg="http://schemas.microsoft.com/office/word/2010/wordprocessingGroup" xmlns:wpi="http://schemas.microsoft.com/office/word/2010/wordprocessingInk" xmlns:wne="http://schemas.microsoft.com/office/word/2006/wordml" xmlns:wps="http://schemas.microsoft.com/office/word/2010/wordprocessingShape" mc:Ignorable="w14 w15 w16se w16cid w16 w16cex w16sdtdh wp14">
   <w:tbl>
     <w:tblPr>
@@ -1845,12 +1704,6 @@
       <w:gridCol w:w="3162"/>
     </w:tblGrid>
     <w:tr>
-      <w:tblPrEx>
-        <w:tblCellMar>
-          <w:top w:w="0" w:type="dxa"/>
-          <w:bottom w:w="0" w:type="dxa"/>
-        </w:tblCellMar>
-      </w:tblPrEx>
       <w:tc>
         <w:tcPr>
           <w:tcW w:w="3162" w:type="dxa"/>
@@ -1887,11 +1740,9 @@
           <w:r>
             <w:sym w:font="Symbol" w:char="F0D3"/>
           </w:r>
-          <w:fldSimple w:instr=" DOCPROPERTY &quot;Company&quot;  \* MERGEFORMAT ">
-            <w:r>
-              <w:t>&lt;Company Name&gt;</w:t>
-            </w:r>
-          </w:fldSimple>
+          <w:r>
+            <w:t>HL Group</w:t>
+          </w:r>
           <w:r>
             <w:t xml:space="preserve">, </w:t>
           </w:r>
@@ -1908,7 +1759,7 @@
             <w:rPr>
               <w:noProof/>
             </w:rPr>
-            <w:t>2023</w:t>
+            <w:t>2024</w:t>
           </w:r>
           <w:r>
             <w:fldChar w:fldCharType="end"/>
@@ -2012,7 +1863,7 @@
 </w:ftr>
 </file>
 
-<file path=word/footer3.xml><?xml version="1.0" encoding="utf-8"?>
+<file path=word/footer4.xml><?xml version="1.0" encoding="utf-8"?>
 <w:ftr xmlns:wpc="http://schemas.microsoft.com/office/word/2010/wordprocessingCanvas" xmlns:cx="http://schemas.microsoft.com/office/drawing/2014/chartex" xmlns:cx1="http://schemas.microsoft.com/office/drawing/2015/9/8/chartex" xmlns:cx2="http://schemas.microsoft.com/office/drawing/2015/10/21/chartex" xmlns:cx3="http://schemas.microsoft.com/office/drawing/2016/5/9/chartex" xmlns:cx4="http://schemas.microsoft.com/office/drawing/2016/5/10/chartex" xmlns:cx5="http://schemas.microsoft.com/office/drawing/2016/5/11/chartex" xmlns:cx6="http://schemas.microsoft.com/office/drawing/2016/5/12/chartex" xmlns:cx7="http://schemas.microsoft.com/office/drawing/2016/5/13/chartex" xmlns:cx8="http://schemas.microsoft.com/office/drawing/2016/5/14/chartex" xmlns:mc="http://schemas.openxmlformats.org/markup-compatibility/2006" xmlns:aink="http://schemas.microsoft.com/office/drawing/2016/ink" xmlns:am3d="http://schemas.microsoft.com/office/drawing/2017/model3d" xmlns:o="urn:schemas-microsoft-com:office:office" xmlns:oel="http://schemas.microsoft.com/office/2019/extlst" xmlns:r="http://schemas.openxmlformats.org/officeDocument/2006/relationships" xmlns:m="http://schemas.openxmlformats.org/officeDocument/2006/math" xmlns:v="urn:schemas-microsoft-com:vml" xmlns:wp14="http://schemas.microsoft.com/office/word/2010/wordprocessingDrawing" xmlns:wp="http://schemas.openxmlformats.org/drawingml/2006/wordprocessingDrawing" xmlns:w10="urn:schemas-microsoft-com:office:word" xmlns:w="http://schemas.openxmlformats.org/wordprocessingml/2006/main" xmlns:w14="http://schemas.microsoft.com/office/word/2010/wordml" xmlns:w15="http://schemas.microsoft.com/office/word/2012/wordml" xmlns:w16cex="http://schemas.microsoft.com/office/word/2018/wordml/cex" xmlns:w16cid="http://schemas.microsoft.com/office/word/2016/wordml/cid" xmlns:w16="http://schemas.microsoft.com/office/word/2018/wordml" xmlns:w16sdtdh="http://schemas.microsoft.com/office/word/2020/wordml/sdtdatahash" xmlns:w16se="http://schemas.microsoft.com/office/word/2015/wordml/symex" xmlns:wpg="http://schemas.microsoft.com/office/word/2010/wordprocessingGroup" xmlns:wpi="http://schemas.microsoft.com/office/word/2010/wordprocessingInk" xmlns:wne="http://schemas.microsoft.com/office/word/2006/wordml" xmlns:wps="http://schemas.microsoft.com/office/word/2010/wordprocessingShape" mc:Ignorable="w14 w15 w16se w16cid w16 w16cex w16sdtdh wp14">
   <w:p>
     <w:pPr>
@@ -2084,39 +1935,7 @@
         <w:b/>
         <w:sz w:val="36"/>
       </w:rPr>
-      <w:fldChar w:fldCharType="begin"/>
-    </w:r>
-    <w:r>
-      <w:rPr>
-        <w:rFonts w:ascii="Arial" w:hAnsi="Arial"/>
-        <w:b/>
-        <w:sz w:val="36"/>
-      </w:rPr>
-      <w:instrText xml:space="preserve"> DOCPROPERTY "Company"  \* MERGEFORMAT </w:instrText>
-    </w:r>
-    <w:r>
-      <w:rPr>
-        <w:rFonts w:ascii="Arial" w:hAnsi="Arial"/>
-        <w:b/>
-        <w:sz w:val="36"/>
-      </w:rPr>
-      <w:fldChar w:fldCharType="separate"/>
-    </w:r>
-    <w:r>
-      <w:rPr>
-        <w:rFonts w:ascii="Arial" w:hAnsi="Arial"/>
-        <w:b/>
-        <w:sz w:val="36"/>
-      </w:rPr>
-      <w:t>&lt;Company Name&gt;</w:t>
-    </w:r>
-    <w:r>
-      <w:rPr>
-        <w:rFonts w:ascii="Arial" w:hAnsi="Arial"/>
-        <w:b/>
-        <w:sz w:val="36"/>
-      </w:rPr>
-      <w:fldChar w:fldCharType="end"/>
+      <w:t>HL Group</w:t>
     </w:r>
   </w:p>
   <w:p>
@@ -2159,22 +1978,14 @@
       <w:gridCol w:w="3179"/>
     </w:tblGrid>
     <w:tr>
-      <w:tblPrEx>
-        <w:tblCellMar>
-          <w:top w:w="0" w:type="dxa"/>
-          <w:bottom w:w="0" w:type="dxa"/>
-        </w:tblCellMar>
-      </w:tblPrEx>
       <w:tc>
         <w:tcPr>
           <w:tcW w:w="6379" w:type="dxa"/>
         </w:tcPr>
         <w:p>
-          <w:fldSimple w:instr=" SUBJECT  \* MERGEFORMAT ">
-            <w:r>
-              <w:t>&lt;Project Name&gt;</w:t>
-            </w:r>
-          </w:fldSimple>
+          <w:r>
+            <w:t>Boolean Logic Simulator in C++</w:t>
+          </w:r>
         </w:p>
       </w:tc>
       <w:tc>
@@ -2190,18 +2001,12 @@
             <w:ind w:right="68"/>
           </w:pPr>
           <w:r>
-            <w:t xml:space="preserve">  Version:           &lt;1.0&gt;</w:t>
+            <w:t xml:space="preserve">  Version:           1.0</w:t>
           </w:r>
         </w:p>
       </w:tc>
     </w:tr>
     <w:tr>
-      <w:tblPrEx>
-        <w:tblCellMar>
-          <w:top w:w="0" w:type="dxa"/>
-          <w:bottom w:w="0" w:type="dxa"/>
-        </w:tblCellMar>
-      </w:tblPrEx>
       <w:tc>
         <w:tcPr>
           <w:tcW w:w="6379" w:type="dxa"/>
@@ -2220,18 +2025,30 @@
         </w:tcPr>
         <w:p>
           <w:r>
-            <w:t xml:space="preserve">  Date:  &lt;dd/mmm/yy&gt;</w:t>
+            <w:t xml:space="preserve">  Date:  </w:t>
+          </w:r>
+          <w:r>
+            <w:t>0</w:t>
+          </w:r>
+          <w:r>
+            <w:t>4</w:t>
+          </w:r>
+          <w:r>
+            <w:t>/</w:t>
+          </w:r>
+          <w:r>
+            <w:t>08</w:t>
+          </w:r>
+          <w:r>
+            <w:t>/</w:t>
+          </w:r>
+          <w:r>
+            <w:t>2024</w:t>
           </w:r>
         </w:p>
       </w:tc>
     </w:tr>
     <w:tr>
-      <w:tblPrEx>
-        <w:tblCellMar>
-          <w:top w:w="0" w:type="dxa"/>
-          <w:bottom w:w="0" w:type="dxa"/>
-        </w:tblCellMar>
-      </w:tblPrEx>
       <w:tc>
         <w:tcPr>
           <w:tcW w:w="9558" w:type="dxa"/>
@@ -2239,7 +2056,7 @@
         </w:tcPr>
         <w:p>
           <w:r>
-            <w:t>&lt;document identifier&gt;</w:t>
+            <w:t>SAD</w:t>
           </w:r>
         </w:p>
       </w:tc>
@@ -2513,6 +2330,120 @@
     </w:lvl>
   </w:abstractNum>
   <w:abstractNum w:abstractNumId="10" w15:restartNumberingAfterBreak="0">
+    <w:nsid w:val="365C1C4D"/>
+    <w:multiLevelType w:val="multilevel"/>
+    <w:tmpl w:val="B61E334C"/>
+    <w:lvl w:ilvl="0">
+      <w:start w:val="1"/>
+      <w:numFmt w:val="decimal"/>
+      <w:pStyle w:val="Bullet"/>
+      <w:lvlText w:val="%1."/>
+      <w:lvlJc w:val="left"/>
+      <w:pPr>
+        <w:tabs>
+          <w:tab w:val="num" w:pos="720"/>
+        </w:tabs>
+        <w:ind w:left="720" w:hanging="720"/>
+      </w:pPr>
+    </w:lvl>
+    <w:lvl w:ilvl="1">
+      <w:start w:val="1"/>
+      <w:numFmt w:val="decimal"/>
+      <w:lvlText w:val="%2."/>
+      <w:lvlJc w:val="left"/>
+      <w:pPr>
+        <w:tabs>
+          <w:tab w:val="num" w:pos="1440"/>
+        </w:tabs>
+        <w:ind w:left="1440" w:hanging="720"/>
+      </w:pPr>
+    </w:lvl>
+    <w:lvl w:ilvl="2">
+      <w:start w:val="1"/>
+      <w:numFmt w:val="decimal"/>
+      <w:lvlText w:val="%3."/>
+      <w:lvlJc w:val="left"/>
+      <w:pPr>
+        <w:tabs>
+          <w:tab w:val="num" w:pos="2160"/>
+        </w:tabs>
+        <w:ind w:left="2160" w:hanging="720"/>
+      </w:pPr>
+    </w:lvl>
+    <w:lvl w:ilvl="3">
+      <w:start w:val="1"/>
+      <w:numFmt w:val="decimal"/>
+      <w:lvlText w:val="%4."/>
+      <w:lvlJc w:val="left"/>
+      <w:pPr>
+        <w:tabs>
+          <w:tab w:val="num" w:pos="2880"/>
+        </w:tabs>
+        <w:ind w:left="2880" w:hanging="720"/>
+      </w:pPr>
+    </w:lvl>
+    <w:lvl w:ilvl="4">
+      <w:start w:val="1"/>
+      <w:numFmt w:val="decimal"/>
+      <w:lvlText w:val="%5."/>
+      <w:lvlJc w:val="left"/>
+      <w:pPr>
+        <w:tabs>
+          <w:tab w:val="num" w:pos="3600"/>
+        </w:tabs>
+        <w:ind w:left="3600" w:hanging="720"/>
+      </w:pPr>
+    </w:lvl>
+    <w:lvl w:ilvl="5">
+      <w:start w:val="1"/>
+      <w:numFmt w:val="decimal"/>
+      <w:lvlText w:val="%6."/>
+      <w:lvlJc w:val="left"/>
+      <w:pPr>
+        <w:tabs>
+          <w:tab w:val="num" w:pos="4320"/>
+        </w:tabs>
+        <w:ind w:left="4320" w:hanging="720"/>
+      </w:pPr>
+    </w:lvl>
+    <w:lvl w:ilvl="6">
+      <w:start w:val="1"/>
+      <w:numFmt w:val="decimal"/>
+      <w:lvlText w:val="%7."/>
+      <w:lvlJc w:val="left"/>
+      <w:pPr>
+        <w:tabs>
+          <w:tab w:val="num" w:pos="5040"/>
+        </w:tabs>
+        <w:ind w:left="5040" w:hanging="720"/>
+      </w:pPr>
+    </w:lvl>
+    <w:lvl w:ilvl="7">
+      <w:start w:val="1"/>
+      <w:numFmt w:val="decimal"/>
+      <w:lvlText w:val="%8."/>
+      <w:lvlJc w:val="left"/>
+      <w:pPr>
+        <w:tabs>
+          <w:tab w:val="num" w:pos="5760"/>
+        </w:tabs>
+        <w:ind w:left="5760" w:hanging="720"/>
+      </w:pPr>
+    </w:lvl>
+    <w:lvl w:ilvl="8">
+      <w:start w:val="1"/>
+      <w:numFmt w:val="decimal"/>
+      <w:lvlText w:val="%9."/>
+      <w:lvlJc w:val="left"/>
+      <w:pPr>
+        <w:tabs>
+          <w:tab w:val="num" w:pos="6480"/>
+        </w:tabs>
+        <w:ind w:left="6480" w:hanging="720"/>
+      </w:pPr>
+    </w:lvl>
+  </w:abstractNum>
+  <w:abstractNum w:abstractNumId="11" w15:restartNumberingAfterBreak="0">
     <w:nsid w:val="369D5471"/>
     <w:multiLevelType w:val="singleLevel"/>
     <w:tmpl w:val="04090001"/>
@@ -2532,7 +2463,7 @@
       </w:rPr>
     </w:lvl>
   </w:abstractNum>
-  <w:abstractNum w:abstractNumId="11" w15:restartNumberingAfterBreak="0">
+  <w:abstractNum w:abstractNumId="12" w15:restartNumberingAfterBreak="0">
     <w:nsid w:val="42B97F7B"/>
     <w:multiLevelType w:val="singleLevel"/>
     <w:tmpl w:val="04090001"/>
@@ -2552,7 +2483,7 @@
       </w:rPr>
     </w:lvl>
   </w:abstractNum>
-  <w:abstractNum w:abstractNumId="12" w15:restartNumberingAfterBreak="0">
+  <w:abstractNum w:abstractNumId="13" w15:restartNumberingAfterBreak="0">
     <w:nsid w:val="49E170D0"/>
     <w:multiLevelType w:val="singleLevel"/>
     <w:tmpl w:val="04090001"/>
@@ -2572,7 +2503,7 @@
       </w:rPr>
     </w:lvl>
   </w:abstractNum>
-  <w:abstractNum w:abstractNumId="13" w15:restartNumberingAfterBreak="0">
+  <w:abstractNum w:abstractNumId="14" w15:restartNumberingAfterBreak="0">
     <w:nsid w:val="4F64732B"/>
     <w:multiLevelType w:val="singleLevel"/>
     <w:tmpl w:val="04090001"/>
@@ -2592,7 +2523,7 @@
       </w:rPr>
     </w:lvl>
   </w:abstractNum>
-  <w:abstractNum w:abstractNumId="14" w15:restartNumberingAfterBreak="0">
+  <w:abstractNum w:abstractNumId="15" w15:restartNumberingAfterBreak="0">
     <w:nsid w:val="52DF734E"/>
     <w:multiLevelType w:val="singleLevel"/>
     <w:tmpl w:val="04090001"/>
@@ -2612,7 +2543,7 @@
       </w:rPr>
     </w:lvl>
   </w:abstractNum>
-  <w:abstractNum w:abstractNumId="15" w15:restartNumberingAfterBreak="0">
+  <w:abstractNum w:abstractNumId="16" w15:restartNumberingAfterBreak="0">
     <w:nsid w:val="6D2F7D46"/>
     <w:multiLevelType w:val="singleLevel"/>
     <w:tmpl w:val="04090001"/>
@@ -2632,7 +2563,7 @@
       </w:rPr>
     </w:lvl>
   </w:abstractNum>
-  <w:abstractNum w:abstractNumId="16" w15:restartNumberingAfterBreak="0">
+  <w:abstractNum w:abstractNumId="17" w15:restartNumberingAfterBreak="0">
     <w:nsid w:val="71F21F2A"/>
     <w:multiLevelType w:val="singleLevel"/>
     <w:tmpl w:val="04090001"/>
@@ -2652,7 +2583,7 @@
       </w:rPr>
     </w:lvl>
   </w:abstractNum>
-  <w:abstractNum w:abstractNumId="17" w15:restartNumberingAfterBreak="0">
+  <w:abstractNum w:abstractNumId="18" w15:restartNumberingAfterBreak="0">
     <w:nsid w:val="743601FB"/>
     <w:multiLevelType w:val="singleLevel"/>
     <w:tmpl w:val="04090001"/>
@@ -2672,7 +2603,7 @@
       </w:rPr>
     </w:lvl>
   </w:abstractNum>
-  <w:abstractNum w:abstractNumId="18" w15:restartNumberingAfterBreak="0">
+  <w:abstractNum w:abstractNumId="19" w15:restartNumberingAfterBreak="0">
     <w:nsid w:val="756150CA"/>
     <w:multiLevelType w:val="singleLevel"/>
     <w:tmpl w:val="04090001"/>
@@ -2692,7 +2623,7 @@
       </w:rPr>
     </w:lvl>
   </w:abstractNum>
-  <w:abstractNum w:abstractNumId="19" w15:restartNumberingAfterBreak="0">
+  <w:abstractNum w:abstractNumId="20" w15:restartNumberingAfterBreak="0">
     <w:nsid w:val="7BE434D7"/>
     <w:multiLevelType w:val="singleLevel"/>
     <w:tmpl w:val="04090001"/>
@@ -2719,13 +2650,13 @@
     <w:abstractNumId w:val="9"/>
   </w:num>
   <w:num w:numId="3" w16cid:durableId="2127961893">
-    <w:abstractNumId w:val="19"/>
+    <w:abstractNumId w:val="20"/>
   </w:num>
   <w:num w:numId="4" w16cid:durableId="1976328774">
-    <w:abstractNumId w:val="14"/>
+    <w:abstractNumId w:val="15"/>
   </w:num>
   <w:num w:numId="5" w16cid:durableId="1575972744">
-    <w:abstractNumId w:val="13"/>
+    <w:abstractNumId w:val="14"/>
   </w:num>
   <w:num w:numId="6" w16cid:durableId="152109888">
     <w:abstractNumId w:val="1"/>
@@ -2748,19 +2679,19 @@
     <w:abstractNumId w:val="2"/>
   </w:num>
   <w:num w:numId="8" w16cid:durableId="1457212300">
-    <w:abstractNumId w:val="18"/>
+    <w:abstractNumId w:val="19"/>
   </w:num>
   <w:num w:numId="9" w16cid:durableId="2020042611">
     <w:abstractNumId w:val="3"/>
   </w:num>
   <w:num w:numId="10" w16cid:durableId="2144229941">
-    <w:abstractNumId w:val="10"/>
+    <w:abstractNumId w:val="11"/>
   </w:num>
   <w:num w:numId="11" w16cid:durableId="1825392636">
     <w:abstractNumId w:val="8"/>
   </w:num>
   <w:num w:numId="12" w16cid:durableId="1373772660">
-    <w:abstractNumId w:val="17"/>
+    <w:abstractNumId w:val="18"/>
   </w:num>
   <w:num w:numId="13" w16cid:durableId="1937903031">
     <w:abstractNumId w:val="7"/>
@@ -2769,16 +2700,16 @@
     <w:abstractNumId w:val="4"/>
   </w:num>
   <w:num w:numId="15" w16cid:durableId="349988167">
-    <w:abstractNumId w:val="16"/>
+    <w:abstractNumId w:val="17"/>
   </w:num>
   <w:num w:numId="16" w16cid:durableId="664280071">
-    <w:abstractNumId w:val="12"/>
+    <w:abstractNumId w:val="13"/>
   </w:num>
   <w:num w:numId="17" w16cid:durableId="1752314264">
     <w:abstractNumId w:val="5"/>
   </w:num>
   <w:num w:numId="18" w16cid:durableId="1069495068">
-    <w:abstractNumId w:val="11"/>
+    <w:abstractNumId w:val="12"/>
   </w:num>
   <w:num w:numId="19" w16cid:durableId="1985427359">
     <w:abstractNumId w:val="1"/>
@@ -2802,7 +2733,10 @@
     <w:abstractNumId w:val="6"/>
   </w:num>
   <w:num w:numId="21" w16cid:durableId="938172042">
-    <w:abstractNumId w:val="15"/>
+    <w:abstractNumId w:val="16"/>
+  </w:num>
+  <w:num w:numId="22" w16cid:durableId="830828143">
+    <w:abstractNumId w:val="10"/>
   </w:num>
 </w:numbering>
 </file>
@@ -3364,11 +3298,15 @@
   </w:style>
   <w:style w:type="character" w:default="1" w:styleId="DefaultParagraphFont">
     <w:name w:val="Default Paragraph Font"/>
+    <w:uiPriority w:val="1"/>
     <w:semiHidden/>
+    <w:unhideWhenUsed/>
   </w:style>
   <w:style w:type="table" w:default="1" w:styleId="TableNormal">
     <w:name w:val="Normal Table"/>
+    <w:uiPriority w:val="99"/>
     <w:semiHidden/>
+    <w:unhideWhenUsed/>
     <w:tblPr>
       <w:tblInd w:w="0" w:type="dxa"/>
       <w:tblCellMar>
@@ -3381,7 +3319,9 @@
   </w:style>
   <w:style w:type="numbering" w:default="1" w:styleId="NoList">
     <w:name w:val="No List"/>
+    <w:uiPriority w:val="99"/>
     <w:semiHidden/>
+    <w:unhideWhenUsed/>
   </w:style>
   <w:style w:type="paragraph" w:customStyle="1" w:styleId="Paragraph2">
     <w:name w:val="Paragraph2"/>
@@ -3704,13 +3644,13 @@
     <w:pPr>
       <w:widowControl/>
       <w:numPr>
-        <w:numId w:val="81"/>
+        <w:numId w:val="22"/>
       </w:numPr>
       <w:tabs>
         <w:tab w:val="left" w:pos="720"/>
       </w:tabs>
       <w:spacing w:before="120" w:line="240" w:lineRule="auto"/>
-      <w:ind w:left="720" w:right="360"/>
+      <w:ind w:right="360"/>
       <w:jc w:val="both"/>
     </w:pPr>
     <w:rPr>

</xml_diff>